<commit_message>
Added to TODO and Wrote Stuff for Layout Section
</commit_message>
<xml_diff>
--- a/Game_Notes_Camel_Carry.docx
+++ b/Game_Notes_Camel_Carry.docx
@@ -37,13 +37,8 @@
       </w:r>
       <w:proofErr w:type="spellEnd"/>
       <w:r>
-        <w:t xml:space="preserve">, Edward R </w:t>
-      </w:r>
-      <w:proofErr w:type="spellStart"/>
-      <w:r>
-        <w:t>Yeates</w:t>
-      </w:r>
-      <w:proofErr w:type="spellEnd"/>
+        <w:t>, Edward R Yeates</w:t>
+      </w:r>
     </w:p>
     <w:p>
       <w:pPr>
@@ -235,10 +230,7 @@
         </w:numPr>
       </w:pPr>
       <w:r>
-        <w:t xml:space="preserve">The heavier the chest, the slower the camel </w:t>
-      </w:r>
-      <w:r>
-        <w:t>walks.</w:t>
+        <w:t>The heavier the chest, the slower the camel walks.</w:t>
       </w:r>
     </w:p>
     <w:p>
@@ -990,14 +982,148 @@
           <w:rFonts w:ascii="Times New Roman" w:hAnsi="Times New Roman"/>
           <w:sz w:val="24"/>
         </w:rPr>
-        <w:t xml:space="preserve">&lt;WHY WE CHOSE </w:t>
-      </w:r>
-      <w:r>
-        <w:rPr>
-          <w:rFonts w:ascii="Times New Roman" w:hAnsi="Times New Roman"/>
-          <w:sz w:val="24"/>
-        </w:rPr>
-        <w:t>A DASHBOARD, HOW WE INDICATED SOME STUFF (RED FOR BAD)&gt;</w:t>
+        <w:t xml:space="preserve">We used a dashboard </w:t>
+      </w:r>
+      <w:r>
+        <w:rPr>
+          <w:rFonts w:ascii="Times New Roman" w:hAnsi="Times New Roman"/>
+          <w:sz w:val="24"/>
+        </w:rPr>
+        <w:t>to</w:t>
+      </w:r>
+      <w:r>
+        <w:rPr>
+          <w:rFonts w:ascii="Times New Roman" w:hAnsi="Times New Roman"/>
+          <w:sz w:val="24"/>
+        </w:rPr>
+        <w:t xml:space="preserve"> provide a 2D interface which</w:t>
+      </w:r>
+      <w:r>
+        <w:rPr>
+          <w:rFonts w:ascii="Times New Roman" w:hAnsi="Times New Roman"/>
+          <w:sz w:val="24"/>
+        </w:rPr>
+        <w:t xml:space="preserve"> would be allow the player to interact with our game more easily. </w:t>
+      </w:r>
+      <w:r>
+        <w:rPr>
+          <w:rFonts w:ascii="Times New Roman" w:hAnsi="Times New Roman"/>
+          <w:sz w:val="24"/>
+        </w:rPr>
+        <w:t xml:space="preserve">We </w:t>
+      </w:r>
+      <w:r>
+        <w:rPr>
+          <w:rFonts w:ascii="Times New Roman" w:hAnsi="Times New Roman"/>
+          <w:sz w:val="24"/>
+        </w:rPr>
+        <w:t xml:space="preserve">start with a small inventory of 1 item and limited dashboard features, so the </w:t>
+      </w:r>
+      <w:r>
+        <w:rPr>
+          <w:rFonts w:ascii="Times New Roman" w:hAnsi="Times New Roman"/>
+          <w:sz w:val="24"/>
+        </w:rPr>
+        <w:t>player</w:t>
+      </w:r>
+      <w:r>
+        <w:rPr>
+          <w:rFonts w:ascii="Times New Roman" w:hAnsi="Times New Roman"/>
+          <w:sz w:val="24"/>
+        </w:rPr>
+        <w:t xml:space="preserve"> isn’t confused</w:t>
+      </w:r>
+      <w:r>
+        <w:rPr>
+          <w:rFonts w:ascii="Times New Roman" w:hAnsi="Times New Roman"/>
+          <w:sz w:val="24"/>
+        </w:rPr>
+        <w:t xml:space="preserve"> or bombarded with information</w:t>
+      </w:r>
+      <w:r>
+        <w:rPr>
+          <w:rFonts w:ascii="Times New Roman" w:hAnsi="Times New Roman"/>
+          <w:sz w:val="24"/>
+        </w:rPr>
+        <w:t xml:space="preserve"> when they initially enter the game. Additional items are added after each level and new complexities are added to the dashboard to allow the user to slowly learn and progress through the game.</w:t>
+      </w:r>
+      <w:r>
+        <w:rPr>
+          <w:rFonts w:ascii="Times New Roman" w:hAnsi="Times New Roman"/>
+          <w:sz w:val="24"/>
+        </w:rPr>
+        <w:t xml:space="preserve"> Game items are positioned </w:t>
+      </w:r>
+      <w:r>
+        <w:rPr>
+          <w:rFonts w:ascii="Times New Roman" w:hAnsi="Times New Roman"/>
+          <w:sz w:val="24"/>
+        </w:rPr>
+        <w:t>consistently</w:t>
+      </w:r>
+      <w:r>
+        <w:rPr>
+          <w:rFonts w:ascii="Times New Roman" w:hAnsi="Times New Roman"/>
+          <w:sz w:val="24"/>
+        </w:rPr>
+        <w:t xml:space="preserve"> </w:t>
+      </w:r>
+      <w:r>
+        <w:rPr>
+          <w:rFonts w:ascii="Times New Roman" w:hAnsi="Times New Roman"/>
+          <w:sz w:val="24"/>
+        </w:rPr>
+        <w:t>in</w:t>
+      </w:r>
+      <w:r>
+        <w:rPr>
+          <w:rFonts w:ascii="Times New Roman" w:hAnsi="Times New Roman"/>
+          <w:sz w:val="24"/>
+        </w:rPr>
+        <w:t xml:space="preserve"> each level </w:t>
+      </w:r>
+      <w:r>
+        <w:rPr>
+          <w:rFonts w:ascii="Times New Roman" w:hAnsi="Times New Roman"/>
+          <w:sz w:val="24"/>
+        </w:rPr>
+        <w:t>so that the user doesn’t become disorientated and forget information from previous levels.</w:t>
+      </w:r>
+    </w:p>
+    <w:p>
+      <w:pPr>
+        <w:rPr>
+          <w:rFonts w:ascii="Times New Roman" w:hAnsi="Times New Roman"/>
+          <w:sz w:val="24"/>
+        </w:rPr>
+      </w:pPr>
+      <w:r>
+        <w:rPr>
+          <w:rFonts w:ascii="Times New Roman" w:hAnsi="Times New Roman"/>
+          <w:sz w:val="24"/>
+        </w:rPr>
+        <w:t xml:space="preserve">Features on the dashboard flash red and play </w:t>
+      </w:r>
+      <w:r>
+        <w:rPr>
+          <w:rFonts w:ascii="Times New Roman" w:hAnsi="Times New Roman"/>
+          <w:sz w:val="24"/>
+        </w:rPr>
+        <w:t>an</w:t>
+      </w:r>
+      <w:r>
+        <w:rPr>
+          <w:rFonts w:ascii="Times New Roman" w:hAnsi="Times New Roman"/>
+          <w:sz w:val="24"/>
+        </w:rPr>
+        <w:t xml:space="preserve"> incorrect sound when the player attempts to do something that would break the games rules. This provides clear feedback to the player</w:t>
+      </w:r>
+      <w:r>
+        <w:rPr>
+          <w:rFonts w:ascii="Times New Roman" w:hAnsi="Times New Roman"/>
+          <w:sz w:val="24"/>
+        </w:rPr>
+        <w:t xml:space="preserve"> and suggests what they did wrong, so they can learn from their mistake and improve.</w:t>
       </w:r>
     </w:p>
     <w:p>
@@ -1071,42 +1197,12 @@
         </w:rPr>
         <w:t xml:space="preserve">a bunch of text to </w:t>
       </w:r>
-      <w:proofErr w:type="gramStart"/>
-      <w:r>
-        <w:rPr>
-          <w:rFonts w:ascii="Times New Roman" w:hAnsi="Times New Roman"/>
-          <w:sz w:val="24"/>
-        </w:rPr>
-        <w:t>memorise.</w:t>
-      </w:r>
-      <w:proofErr w:type="gramEnd"/>
-      <w:r>
-        <w:rPr>
-          <w:rFonts w:ascii="Times New Roman" w:hAnsi="Times New Roman"/>
-          <w:sz w:val="24"/>
-        </w:rPr>
-        <w:t>&lt;ENOUGH IN GAME INFORMATION TO MAKE DECISIONS&gt;</w:t>
-      </w:r>
-      <w:r>
-        <w:rPr>
-          <w:rFonts w:ascii="Times New Roman" w:hAnsi="Times New Roman"/>
-          <w:sz w:val="24"/>
-        </w:rPr>
-        <w:t xml:space="preserve"> &lt;HOW WE  TUNNED CODE</w:t>
-      </w:r>
-      <w:r>
-        <w:rPr>
-          <w:rFonts w:ascii="Times New Roman" w:hAnsi="Times New Roman"/>
-          <w:sz w:val="24"/>
-        </w:rPr>
-        <w:t>&gt;&lt;</w:t>
-      </w:r>
-      <w:r>
-        <w:rPr>
-          <w:rFonts w:ascii="Times New Roman" w:hAnsi="Times New Roman"/>
-          <w:sz w:val="24"/>
-        </w:rPr>
-        <w:t>(</w:t>
+      <w:r>
+        <w:rPr>
+          <w:rFonts w:ascii="Times New Roman" w:hAnsi="Times New Roman"/>
+          <w:sz w:val="24"/>
+        </w:rPr>
+        <w:t>memorise. &lt;</w:t>
       </w:r>
       <w:bookmarkStart w:id="5" w:name="_GoBack"/>
       <w:bookmarkEnd w:id="5"/>
@@ -1115,7 +1211,28 @@
           <w:rFonts w:ascii="Times New Roman" w:hAnsi="Times New Roman"/>
           <w:sz w:val="24"/>
         </w:rPr>
-        <w:t>LOOK AT SLIDES)&gt;</w:t>
+        <w:t>ENOUGH IN GAME INFORMATION TO MAKE DECISIONS&gt;</w:t>
+      </w:r>
+      <w:r>
+        <w:rPr>
+          <w:rFonts w:ascii="Times New Roman" w:hAnsi="Times New Roman"/>
+          <w:sz w:val="24"/>
+        </w:rPr>
+        <w:t xml:space="preserve"> &lt;HOW WE  TUNNED CODE</w:t>
+      </w:r>
+      <w:r>
+        <w:rPr>
+          <w:rFonts w:ascii="Times New Roman" w:hAnsi="Times New Roman"/>
+          <w:sz w:val="24"/>
+        </w:rPr>
+        <w:t>&gt;&lt;</w:t>
+      </w:r>
+      <w:r>
+        <w:rPr>
+          <w:rFonts w:ascii="Times New Roman" w:hAnsi="Times New Roman"/>
+          <w:sz w:val="24"/>
+        </w:rPr>
+        <w:t>(LOOK AT SLIDES)&gt;</w:t>
       </w:r>
       <w:r>
         <w:rPr>
@@ -1860,28 +1977,28 @@
         <v:path o:extrusionok="f" gradientshapeok="t" o:connecttype="rect"/>
         <o:lock v:ext="edit" aspectratio="t"/>
       </v:shapetype>
-      <v:shape id="_x0000_i1708" type="#_x0000_t75" style="width:424.55pt;height:461.2pt" o:bullet="t">
+      <v:shape id="_x0000_i1082" type="#_x0000_t75" style="width:424.5pt;height:461.25pt" o:bullet="t">
         <v:imagedata r:id="rId1" o:title="camel-silhouette[1]"/>
       </v:shape>
     </w:pict>
   </w:numPicBullet>
   <w:numPicBullet w:numPicBulletId="1">
     <w:pict>
-      <v:shape id="_x0000_i1709" type="#_x0000_t75" style="width:71.3pt;height:103.9pt" o:bullet="t">
+      <v:shape id="_x0000_i1083" type="#_x0000_t75" style="width:71.25pt;height:104.25pt" o:bullet="t">
         <v:imagedata r:id="rId2" o:title="camelpic"/>
       </v:shape>
     </w:pict>
   </w:numPicBullet>
   <w:numPicBullet w:numPicBulletId="2">
     <w:pict>
-      <v:shape id="_x0000_i1710" type="#_x0000_t75" style="width:59.75pt;height:90.35pt" o:bullet="t">
+      <v:shape id="_x0000_i1084" type="#_x0000_t75" style="width:60pt;height:90pt" o:bullet="t">
         <v:imagedata r:id="rId3" o:title="Camel[1]"/>
       </v:shape>
     </w:pict>
   </w:numPicBullet>
   <w:numPicBullet w:numPicBulletId="3">
     <w:pict>
-      <v:shape id="_x0000_i1711" type="#_x0000_t75" style="width:467.3pt;height:488.4pt" o:bullet="t">
+      <v:shape id="_x0000_i1085" type="#_x0000_t75" style="width:467.25pt;height:488.25pt" o:bullet="t">
         <v:imagedata r:id="rId4" o:title="camel-47370_960_720[1]"/>
       </v:shape>
     </w:pict>

</xml_diff>

<commit_message>
Built Game and Added to Report
</commit_message>
<xml_diff>
--- a/Game_Notes_Camel_Carry.docx
+++ b/Game_Notes_Camel_Carry.docx
@@ -430,6 +430,12 @@
         <w:t>d a sound to play</w:t>
       </w:r>
       <w:r>
+        <w:t xml:space="preserve">, deterring players from making </w:t>
+      </w:r>
+      <w:r>
+        <w:t>the same mistake</w:t>
+      </w:r>
+      <w:r>
         <w:t>.</w:t>
       </w:r>
     </w:p>
@@ -450,7 +456,19 @@
       </w:r>
       <w:proofErr w:type="spellEnd"/>
       <w:r>
-        <w:t>’ sound is played, feeling it more rewarding.</w:t>
+        <w:t xml:space="preserve">’ sound is played, </w:t>
+      </w:r>
+      <w:r>
+        <w:t>making</w:t>
+      </w:r>
+      <w:r>
+        <w:t xml:space="preserve"> it</w:t>
+      </w:r>
+      <w:r>
+        <w:t xml:space="preserve"> feel</w:t>
+      </w:r>
+      <w:r>
+        <w:t xml:space="preserve"> more rewarding.</w:t>
       </w:r>
     </w:p>
     <w:p>
@@ -631,14 +649,58 @@
           <w:rFonts w:ascii="Times New Roman" w:hAnsi="Times New Roman"/>
           <w:sz w:val="24"/>
         </w:rPr>
-        <w:t xml:space="preserve"> as neither of them really fit our puzzle style game</w:t>
-      </w:r>
-      <w:r>
-        <w:rPr>
-          <w:rFonts w:ascii="Times New Roman" w:hAnsi="Times New Roman"/>
-          <w:sz w:val="24"/>
-        </w:rPr>
-        <w:t xml:space="preserve">. If we had to pick, it would be </w:t>
+        <w:t xml:space="preserve"> as </w:t>
+      </w:r>
+      <w:r>
+        <w:rPr>
+          <w:rFonts w:ascii="Times New Roman" w:hAnsi="Times New Roman"/>
+          <w:strike/>
+          <w:sz w:val="24"/>
+        </w:rPr>
+        <w:t>neither of them really fit our puzzle style game</w:t>
+      </w:r>
+      <w:r>
+        <w:rPr>
+          <w:rFonts w:ascii="Times New Roman" w:hAnsi="Times New Roman"/>
+          <w:sz w:val="24"/>
+        </w:rPr>
+        <w:t xml:space="preserve"> we felt they didn’t fully encapsulate the dynamics of our puzzle style game</w:t>
+      </w:r>
+      <w:r>
+        <w:rPr>
+          <w:rFonts w:ascii="Times New Roman" w:hAnsi="Times New Roman"/>
+          <w:sz w:val="24"/>
+        </w:rPr>
+        <w:t xml:space="preserve">. </w:t>
+      </w:r>
+      <w:r>
+        <w:rPr>
+          <w:rFonts w:ascii="Times New Roman" w:hAnsi="Times New Roman"/>
+          <w:strike/>
+          <w:sz w:val="24"/>
+        </w:rPr>
+        <w:t>If we had to pick, it</w:t>
+      </w:r>
+      <w:r>
+        <w:rPr>
+          <w:rFonts w:ascii="Times New Roman" w:hAnsi="Times New Roman"/>
+          <w:sz w:val="24"/>
+        </w:rPr>
+        <w:t xml:space="preserve"> </w:t>
+      </w:r>
+      <w:r>
+        <w:rPr>
+          <w:rFonts w:ascii="Times New Roman" w:hAnsi="Times New Roman"/>
+          <w:sz w:val="24"/>
+        </w:rPr>
+        <w:t>Based on the slides our core dynamic is</w:t>
+      </w:r>
+      <w:r>
+        <w:rPr>
+          <w:rFonts w:ascii="Times New Roman" w:hAnsi="Times New Roman"/>
+          <w:sz w:val="24"/>
+        </w:rPr>
+        <w:t xml:space="preserve"> </w:t>
       </w:r>
       <w:r>
         <w:rPr>
@@ -694,15 +756,202 @@
           <w:rFonts w:ascii="Times New Roman" w:hAnsi="Times New Roman"/>
           <w:sz w:val="24"/>
         </w:rPr>
-        <w:t xml:space="preserve">the player </w:t>
+        <w:t>the player has to place items in the chest in a certain way according to limitations (weight, type)</w:t>
+      </w:r>
+      <w:r>
+        <w:rPr>
+          <w:rFonts w:ascii="Times New Roman" w:hAnsi="Times New Roman"/>
+          <w:sz w:val="24"/>
+        </w:rPr>
+        <w:t xml:space="preserve">, </w:t>
+      </w:r>
+      <w:r>
+        <w:rPr>
+          <w:rFonts w:ascii="Times New Roman" w:hAnsi="Times New Roman"/>
+          <w:strike/>
+          <w:sz w:val="24"/>
+        </w:rPr>
+        <w:t xml:space="preserve">and </w:t>
+      </w:r>
+      <w:r>
+        <w:rPr>
+          <w:rFonts w:ascii="Times New Roman" w:hAnsi="Times New Roman"/>
+          <w:strike/>
+          <w:sz w:val="24"/>
+        </w:rPr>
+        <w:t xml:space="preserve">a secondary dynamic would be </w:t>
+      </w:r>
+      <w:r>
+        <w:rPr>
+          <w:rFonts w:ascii="Times New Roman" w:hAnsi="Times New Roman"/>
+          <w:strike/>
+          <w:sz w:val="24"/>
+        </w:rPr>
+        <w:t xml:space="preserve">Race to the End, because every level has a </w:t>
+      </w:r>
+      <w:r>
+        <w:rPr>
+          <w:rFonts w:ascii="Times New Roman" w:hAnsi="Times New Roman"/>
+          <w:strike/>
+          <w:sz w:val="24"/>
+        </w:rPr>
+        <w:t>time-restraint</w:t>
+      </w:r>
+      <w:r>
+        <w:rPr>
+          <w:rFonts w:ascii="Times New Roman" w:hAnsi="Times New Roman"/>
+          <w:strike/>
+          <w:sz w:val="24"/>
+        </w:rPr>
+        <w:t xml:space="preserve"> and provides a harder challenge to the player.</w:t>
+      </w:r>
+    </w:p>
+    <w:p>
+      <w:pPr>
+        <w:rPr>
+          <w:rFonts w:ascii="Times New Roman" w:hAnsi="Times New Roman"/>
+          <w:sz w:val="24"/>
+        </w:rPr>
+      </w:pPr>
+      <w:r>
+        <w:rPr>
+          <w:rFonts w:ascii="Times New Roman" w:hAnsi="Times New Roman"/>
+          <w:sz w:val="24"/>
+        </w:rPr>
+        <w:t>A dynamic we found from another source that matches our game more is</w:t>
+      </w:r>
+      <w:r>
+        <w:rPr>
+          <w:rFonts w:ascii="Times New Roman" w:hAnsi="Times New Roman"/>
+          <w:sz w:val="24"/>
+        </w:rPr>
+        <w:t xml:space="preserve"> Solution</w:t>
+      </w:r>
+      <w:r>
+        <w:rPr>
+          <w:rFonts w:ascii="Times New Roman" w:hAnsi="Times New Roman"/>
+          <w:sz w:val="24"/>
+        </w:rPr>
+        <w:t>, as every level</w:t>
+      </w:r>
+      <w:r>
+        <w:rPr>
+          <w:rFonts w:ascii="Times New Roman" w:hAnsi="Times New Roman"/>
+          <w:strike/>
+          <w:sz w:val="24"/>
+        </w:rPr>
+        <w:t xml:space="preserve"> </w:t>
+      </w:r>
+      <w:r>
+        <w:rPr>
+          <w:rFonts w:ascii="Times New Roman" w:hAnsi="Times New Roman"/>
+          <w:strike/>
+          <w:sz w:val="24"/>
+        </w:rPr>
+        <w:t xml:space="preserve">(apart from tutorial) </w:t>
+      </w:r>
+      <w:r>
+        <w:rPr>
+          <w:rFonts w:ascii="Times New Roman" w:hAnsi="Times New Roman"/>
+          <w:sz w:val="24"/>
+        </w:rPr>
+        <w:t xml:space="preserve">involves an optimal way of </w:t>
+      </w:r>
+      <w:r>
+        <w:rPr>
+          <w:rFonts w:ascii="Times New Roman" w:hAnsi="Times New Roman"/>
+          <w:sz w:val="24"/>
+        </w:rPr>
+        <w:t>reaching the goal.</w:t>
+      </w:r>
+      <w:r>
+        <w:rPr>
+          <w:rFonts w:ascii="Times New Roman" w:hAnsi="Times New Roman"/>
+          <w:sz w:val="24"/>
+        </w:rPr>
+        <w:t xml:space="preserve"> The player </w:t>
+      </w:r>
+      <w:r>
+        <w:rPr>
+          <w:rFonts w:ascii="Times New Roman" w:hAnsi="Times New Roman"/>
+          <w:sz w:val="24"/>
+        </w:rPr>
+        <w:t xml:space="preserve">also </w:t>
+      </w:r>
+      <w:r>
+        <w:rPr>
+          <w:rFonts w:ascii="Times New Roman" w:hAnsi="Times New Roman"/>
+          <w:sz w:val="24"/>
+        </w:rPr>
+        <w:t xml:space="preserve">makes decisions that affect </w:t>
+      </w:r>
+      <w:r>
+        <w:rPr>
+          <w:rFonts w:ascii="Times New Roman" w:hAnsi="Times New Roman"/>
+          <w:strike/>
+          <w:sz w:val="24"/>
+        </w:rPr>
+        <w:t>various aspects</w:t>
+      </w:r>
+      <w:r>
+        <w:rPr>
+          <w:rFonts w:ascii="Times New Roman" w:hAnsi="Times New Roman"/>
+          <w:strike/>
+          <w:sz w:val="24"/>
+        </w:rPr>
+        <w:t xml:space="preserve"> of the game</w:t>
+      </w:r>
+      <w:r>
+        <w:rPr>
+          <w:rFonts w:ascii="Times New Roman" w:hAnsi="Times New Roman"/>
+          <w:sz w:val="24"/>
+        </w:rPr>
+        <w:t xml:space="preserve"> the success of their solution</w:t>
+      </w:r>
+      <w:r>
+        <w:rPr>
+          <w:rFonts w:ascii="Times New Roman" w:hAnsi="Times New Roman"/>
+          <w:sz w:val="24"/>
+        </w:rPr>
+        <w:t xml:space="preserve">, e.g. filling the chest with </w:t>
+      </w:r>
+      <w:r>
+        <w:rPr>
+          <w:rFonts w:ascii="Times New Roman" w:hAnsi="Times New Roman"/>
+          <w:sz w:val="24"/>
+        </w:rPr>
+        <w:t xml:space="preserve">too many </w:t>
+      </w:r>
+      <w:r>
+        <w:rPr>
+          <w:rFonts w:ascii="Times New Roman" w:hAnsi="Times New Roman"/>
+          <w:sz w:val="24"/>
+        </w:rPr>
+        <w:t>heavy items makes the camel slow</w:t>
+      </w:r>
+      <w:r>
+        <w:rPr>
+          <w:rFonts w:ascii="Times New Roman" w:hAnsi="Times New Roman"/>
+          <w:sz w:val="24"/>
+        </w:rPr>
+        <w:t xml:space="preserve">, </w:t>
+      </w:r>
+      <w:r>
+        <w:rPr>
+          <w:rFonts w:ascii="Times New Roman" w:hAnsi="Times New Roman"/>
+          <w:strike/>
+          <w:sz w:val="24"/>
+        </w:rPr>
+        <w:t xml:space="preserve">hence affecting </w:t>
       </w:r>
       <w:proofErr w:type="gramStart"/>
       <w:r>
         <w:rPr>
           <w:rFonts w:ascii="Times New Roman" w:hAnsi="Times New Roman"/>
-          <w:sz w:val="24"/>
-        </w:rPr>
-        <w:t>has to</w:t>
+          <w:strike/>
+          <w:sz w:val="24"/>
+        </w:rPr>
+        <w:t>the final result</w:t>
       </w:r>
       <w:proofErr w:type="gramEnd"/>
       <w:r>
@@ -710,137 +959,8 @@
           <w:rFonts w:ascii="Times New Roman" w:hAnsi="Times New Roman"/>
           <w:sz w:val="24"/>
         </w:rPr>
-        <w:t xml:space="preserve"> place items in the chest in a certain way according to limitations (weight, type)</w:t>
-      </w:r>
-      <w:r>
-        <w:rPr>
-          <w:rFonts w:ascii="Times New Roman" w:hAnsi="Times New Roman"/>
-          <w:sz w:val="24"/>
-        </w:rPr>
-        <w:t xml:space="preserve">, and Race to the End, because every level has a </w:t>
-      </w:r>
-      <w:r>
-        <w:rPr>
-          <w:rFonts w:ascii="Times New Roman" w:hAnsi="Times New Roman"/>
-          <w:sz w:val="24"/>
-        </w:rPr>
-        <w:t>time-restraint</w:t>
-      </w:r>
-      <w:r>
-        <w:rPr>
-          <w:rFonts w:ascii="Times New Roman" w:hAnsi="Times New Roman"/>
-          <w:sz w:val="24"/>
-        </w:rPr>
-        <w:t xml:space="preserve"> and provides a harder challenge to the player.</w:t>
-      </w:r>
-    </w:p>
-    <w:p>
-      <w:pPr>
-        <w:rPr>
-          <w:rFonts w:ascii="Times New Roman" w:hAnsi="Times New Roman"/>
-          <w:sz w:val="24"/>
-        </w:rPr>
-      </w:pPr>
-      <w:r>
-        <w:rPr>
-          <w:rFonts w:ascii="Times New Roman" w:hAnsi="Times New Roman"/>
-          <w:sz w:val="24"/>
-        </w:rPr>
-        <w:t xml:space="preserve">If we </w:t>
-      </w:r>
-      <w:r>
-        <w:rPr>
-          <w:rFonts w:ascii="Times New Roman" w:hAnsi="Times New Roman"/>
-          <w:sz w:val="24"/>
-        </w:rPr>
-        <w:t>could choose our own core dynamic</w:t>
-      </w:r>
-      <w:r>
-        <w:rPr>
-          <w:rFonts w:ascii="Times New Roman" w:hAnsi="Times New Roman"/>
-          <w:sz w:val="24"/>
-        </w:rPr>
-        <w:t>, we would pick Solution</w:t>
-      </w:r>
-      <w:r>
-        <w:rPr>
-          <w:rFonts w:ascii="Times New Roman" w:hAnsi="Times New Roman"/>
-          <w:sz w:val="24"/>
-        </w:rPr>
-        <w:t xml:space="preserve">, as every level </w:t>
-      </w:r>
-      <w:r>
-        <w:rPr>
-          <w:rFonts w:ascii="Times New Roman" w:hAnsi="Times New Roman"/>
-          <w:sz w:val="24"/>
-        </w:rPr>
-        <w:t xml:space="preserve">(apart from tutorial) </w:t>
-      </w:r>
-      <w:r>
-        <w:rPr>
-          <w:rFonts w:ascii="Times New Roman" w:hAnsi="Times New Roman"/>
-          <w:sz w:val="24"/>
-        </w:rPr>
-        <w:t xml:space="preserve">involves an optimal way of </w:t>
-      </w:r>
-      <w:r>
-        <w:rPr>
-          <w:rFonts w:ascii="Times New Roman" w:hAnsi="Times New Roman"/>
-          <w:sz w:val="24"/>
-        </w:rPr>
-        <w:t>reaching the goal.</w:t>
-      </w:r>
-      <w:r>
-        <w:rPr>
-          <w:rFonts w:ascii="Times New Roman" w:hAnsi="Times New Roman"/>
-          <w:sz w:val="24"/>
-        </w:rPr>
-        <w:t xml:space="preserve"> The player </w:t>
-      </w:r>
-      <w:r>
-        <w:rPr>
-          <w:rFonts w:ascii="Times New Roman" w:hAnsi="Times New Roman"/>
-          <w:sz w:val="24"/>
-        </w:rPr>
-        <w:t xml:space="preserve">also </w:t>
-      </w:r>
-      <w:r>
-        <w:rPr>
-          <w:rFonts w:ascii="Times New Roman" w:hAnsi="Times New Roman"/>
-          <w:sz w:val="24"/>
-        </w:rPr>
-        <w:t xml:space="preserve">makes decisions that affect </w:t>
-      </w:r>
-      <w:r>
-        <w:rPr>
-          <w:rFonts w:ascii="Times New Roman" w:hAnsi="Times New Roman"/>
-          <w:sz w:val="24"/>
-        </w:rPr>
-        <w:t>various aspects</w:t>
-      </w:r>
-      <w:r>
-        <w:rPr>
-          <w:rFonts w:ascii="Times New Roman" w:hAnsi="Times New Roman"/>
-          <w:sz w:val="24"/>
-        </w:rPr>
-        <w:t xml:space="preserve"> of the game, e.g. filling the chest with heavy items makes the camel slow</w:t>
-      </w:r>
-      <w:r>
-        <w:rPr>
-          <w:rFonts w:ascii="Times New Roman" w:hAnsi="Times New Roman"/>
-          <w:sz w:val="24"/>
-        </w:rPr>
-        <w:t xml:space="preserve">, hence affecting </w:t>
-      </w:r>
-      <w:proofErr w:type="gramStart"/>
-      <w:r>
-        <w:rPr>
-          <w:rFonts w:ascii="Times New Roman" w:hAnsi="Times New Roman"/>
-          <w:sz w:val="24"/>
-        </w:rPr>
-        <w:t>the final result</w:t>
-      </w:r>
-      <w:proofErr w:type="gramEnd"/>
+        <w:t xml:space="preserve"> which could result in the player loosing</w:t>
+      </w:r>
       <w:r>
         <w:rPr>
           <w:rFonts w:ascii="Times New Roman" w:hAnsi="Times New Roman"/>
@@ -1003,56 +1123,14 @@
           <w:rFonts w:ascii="Times New Roman" w:hAnsi="Times New Roman"/>
           <w:sz w:val="24"/>
         </w:rPr>
-        <w:t xml:space="preserve"> would be allow the player to interact with our game more easily. </w:t>
-      </w:r>
-      <w:r>
-        <w:rPr>
-          <w:rFonts w:ascii="Times New Roman" w:hAnsi="Times New Roman"/>
-          <w:sz w:val="24"/>
-        </w:rPr>
-        <w:t xml:space="preserve">We </w:t>
-      </w:r>
-      <w:r>
-        <w:rPr>
-          <w:rFonts w:ascii="Times New Roman" w:hAnsi="Times New Roman"/>
-          <w:sz w:val="24"/>
-        </w:rPr>
-        <w:t xml:space="preserve">start with a small inventory of 1 item and limited dashboard features, so the </w:t>
-      </w:r>
-      <w:r>
-        <w:rPr>
-          <w:rFonts w:ascii="Times New Roman" w:hAnsi="Times New Roman"/>
-          <w:sz w:val="24"/>
-        </w:rPr>
-        <w:t>player</w:t>
-      </w:r>
-      <w:r>
-        <w:rPr>
-          <w:rFonts w:ascii="Times New Roman" w:hAnsi="Times New Roman"/>
-          <w:sz w:val="24"/>
-        </w:rPr>
-        <w:t xml:space="preserve"> isn’t confused</w:t>
-      </w:r>
-      <w:r>
-        <w:rPr>
-          <w:rFonts w:ascii="Times New Roman" w:hAnsi="Times New Roman"/>
-          <w:sz w:val="24"/>
-        </w:rPr>
-        <w:t xml:space="preserve"> or bombarded with information</w:t>
-      </w:r>
-      <w:r>
-        <w:rPr>
-          <w:rFonts w:ascii="Times New Roman" w:hAnsi="Times New Roman"/>
-          <w:sz w:val="24"/>
-        </w:rPr>
-        <w:t xml:space="preserve"> when they initially enter the game. Additional items are added after each level and new complexities are added to the dashboard to allow the user to slowly learn and progress through the game.</w:t>
-      </w:r>
-      <w:r>
-        <w:rPr>
-          <w:rFonts w:ascii="Times New Roman" w:hAnsi="Times New Roman"/>
-          <w:sz w:val="24"/>
-        </w:rPr>
-        <w:t xml:space="preserve"> Game items are positioned </w:t>
+        <w:t xml:space="preserve"> would allow the player to interact with our game more easily. </w:t>
+      </w:r>
+      <w:r>
+        <w:rPr>
+          <w:rFonts w:ascii="Times New Roman" w:hAnsi="Times New Roman"/>
+          <w:sz w:val="24"/>
+        </w:rPr>
+        <w:t xml:space="preserve">Game items are positioned </w:t>
       </w:r>
       <w:r>
         <w:rPr>
@@ -1092,42 +1170,6 @@
     </w:p>
     <w:p>
       <w:pPr>
-        <w:rPr>
-          <w:rFonts w:ascii="Times New Roman" w:hAnsi="Times New Roman"/>
-          <w:sz w:val="24"/>
-        </w:rPr>
-      </w:pPr>
-      <w:r>
-        <w:rPr>
-          <w:rFonts w:ascii="Times New Roman" w:hAnsi="Times New Roman"/>
-          <w:sz w:val="24"/>
-        </w:rPr>
-        <w:t xml:space="preserve">Features on the dashboard flash red and play </w:t>
-      </w:r>
-      <w:r>
-        <w:rPr>
-          <w:rFonts w:ascii="Times New Roman" w:hAnsi="Times New Roman"/>
-          <w:sz w:val="24"/>
-        </w:rPr>
-        <w:t>an</w:t>
-      </w:r>
-      <w:r>
-        <w:rPr>
-          <w:rFonts w:ascii="Times New Roman" w:hAnsi="Times New Roman"/>
-          <w:sz w:val="24"/>
-        </w:rPr>
-        <w:t xml:space="preserve"> incorrect sound when the player attempts to do something that would break the games rules. This provides clear feedback to the player</w:t>
-      </w:r>
-      <w:r>
-        <w:rPr>
-          <w:rFonts w:ascii="Times New Roman" w:hAnsi="Times New Roman"/>
-          <w:sz w:val="24"/>
-        </w:rPr>
-        <w:t xml:space="preserve"> and suggests what they did wrong, so they can learn from their mistake and improve.</w:t>
-      </w:r>
-    </w:p>
-    <w:p>
-      <w:pPr>
         <w:pStyle w:val="Heading2"/>
       </w:pPr>
       <w:r>
@@ -1217,201 +1259,84 @@
           <w:rFonts w:ascii="Times New Roman" w:hAnsi="Times New Roman"/>
           <w:sz w:val="24"/>
         </w:rPr>
-        <w:t xml:space="preserve">New rules are added after each level and the amount of information shown to the user relates to this. Less information is presented at the start and is only shown in the levels that require it (e.g. no time limit in level 1). We give the player the required information to be successful in the level (e.g. how many coins they require and the time they </w:t>
-      </w:r>
-      <w:proofErr w:type="gramStart"/>
-      <w:r>
-        <w:rPr>
-          <w:rFonts w:ascii="Times New Roman" w:hAnsi="Times New Roman"/>
-          <w:sz w:val="24"/>
-        </w:rPr>
-        <w:t>have to</w:t>
-      </w:r>
-      <w:proofErr w:type="gramEnd"/>
-      <w:r>
-        <w:rPr>
-          <w:rFonts w:ascii="Times New Roman" w:hAnsi="Times New Roman"/>
-          <w:sz w:val="24"/>
-        </w:rPr>
-        <w:t xml:space="preserve"> complete the game.). Each item </w:t>
-      </w:r>
-      <w:r>
-        <w:rPr>
-          <w:rFonts w:ascii="Times New Roman" w:hAnsi="Times New Roman"/>
-          <w:sz w:val="24"/>
-        </w:rPr>
-        <w:t xml:space="preserve">has unique information which allows the user to predict or discover its impact on the game. Some information is not displayed </w:t>
-      </w:r>
-      <w:r>
-        <w:rPr>
-          <w:rFonts w:ascii="Times New Roman" w:hAnsi="Times New Roman"/>
-          <w:sz w:val="24"/>
-        </w:rPr>
-        <w:t>such as the camel’s speed as this can be induced from the weight and takes away somewhat from the challenge and experience of the game.</w:t>
-      </w:r>
-    </w:p>
-    <w:p>
-      <w:pPr>
-        <w:rPr>
-          <w:rFonts w:ascii="Times New Roman" w:hAnsi="Times New Roman"/>
-          <w:sz w:val="24"/>
-        </w:rPr>
-      </w:pPr>
-      <w:r>
-        <w:rPr>
-          <w:rFonts w:ascii="Times New Roman" w:hAnsi="Times New Roman"/>
-          <w:sz w:val="24"/>
-        </w:rPr>
-        <w:lastRenderedPageBreak/>
-        <w:t>Levels were made harder by adding more items and more restrictions (such as hot and cold items which couldn’t be put together)</w:t>
-      </w:r>
-      <w:r>
-        <w:rPr>
-          <w:rFonts w:ascii="Times New Roman" w:hAnsi="Times New Roman"/>
-          <w:sz w:val="24"/>
-        </w:rPr>
-        <w:t xml:space="preserve"> slowly to ensure the player is not bombarded with complexities but at the same time is still challenged</w:t>
-      </w:r>
-      <w:r>
-        <w:rPr>
-          <w:rFonts w:ascii="Times New Roman" w:hAnsi="Times New Roman"/>
-          <w:sz w:val="24"/>
-        </w:rPr>
-        <w:t>.</w:t>
-      </w:r>
-      <w:r>
-        <w:rPr>
-          <w:rFonts w:ascii="Times New Roman" w:hAnsi="Times New Roman"/>
-          <w:sz w:val="24"/>
-        </w:rPr>
-        <w:t xml:space="preserve"> </w:t>
-      </w:r>
-    </w:p>
-    <w:p>
-      <w:pPr>
-        <w:rPr>
-          <w:rFonts w:ascii="Times New Roman" w:hAnsi="Times New Roman"/>
-          <w:sz w:val="24"/>
-        </w:rPr>
-      </w:pPr>
-      <w:r>
-        <w:rPr>
-          <w:rFonts w:ascii="Times New Roman" w:hAnsi="Times New Roman"/>
-          <w:sz w:val="24"/>
-        </w:rPr>
-        <w:t xml:space="preserve"> The real challenge in tuning the difficulty lied in the price and weight of the items. The process I used, to ensure one challenging solution to each puzzle, started with choosing the items that would contribute to the solution and in what combination they were sent. I tuned the coin goal and time to match this so that the solution just passed.</w:t>
-      </w:r>
-    </w:p>
-    <w:p>
-      <w:pPr>
-        <w:rPr>
-          <w:rFonts w:ascii="Times New Roman" w:hAnsi="Times New Roman"/>
-          <w:sz w:val="24"/>
-        </w:rPr>
-      </w:pPr>
-      <w:r>
-        <w:rPr>
-          <w:rFonts w:ascii="Times New Roman" w:hAnsi="Times New Roman"/>
-          <w:sz w:val="24"/>
-        </w:rPr>
-        <w:t xml:space="preserve"> I then found other solutions and looked for patterns within these solutions (e.g. two items that where commonly put together or an item the other solutions did not share with the main solution)</w:t>
-      </w:r>
-      <w:r>
-        <w:rPr>
-          <w:rFonts w:ascii="Times New Roman" w:hAnsi="Times New Roman"/>
-          <w:sz w:val="24"/>
-        </w:rPr>
-        <w:t>. I would then nerf/buff items or even change items to more restrictive ones (hot/cold items). I nerfed/buffed items by modifying their prices and weights</w:t>
-      </w:r>
-      <w:r>
-        <w:rPr>
-          <w:rFonts w:ascii="Times New Roman" w:hAnsi="Times New Roman"/>
-          <w:sz w:val="24"/>
-        </w:rPr>
-        <w:t xml:space="preserve">, incrementing/decrementing values in </w:t>
-      </w:r>
-      <w:r>
-        <w:rPr>
-          <w:rFonts w:ascii="Times New Roman" w:hAnsi="Times New Roman"/>
-          <w:sz w:val="24"/>
-        </w:rPr>
-        <w:t>tiny amounts</w:t>
-      </w:r>
-      <w:r>
-        <w:rPr>
-          <w:rFonts w:ascii="Times New Roman" w:hAnsi="Times New Roman"/>
-          <w:sz w:val="24"/>
-        </w:rPr>
-        <w:t xml:space="preserve"> so that it reduced the number of solutions but at the same time did not make the main solution obvious (or make certain items obviously unusable in the main solution)</w:t>
-      </w:r>
-      <w:r>
-        <w:rPr>
-          <w:rFonts w:ascii="Times New Roman" w:hAnsi="Times New Roman"/>
-          <w:sz w:val="24"/>
-        </w:rPr>
-        <w:t xml:space="preserve">.  </w:t>
-      </w:r>
-      <w:r>
-        <w:rPr>
-          <w:rFonts w:ascii="Times New Roman" w:hAnsi="Times New Roman"/>
-          <w:sz w:val="24"/>
-        </w:rPr>
-        <w:t>(e.g. In the case of items which were often combined, I would increase both their weights, so it was more impractical to combine them. In the case of a unique item in the main solution or if an item was underpowered</w:t>
-      </w:r>
-      <w:r>
-        <w:rPr>
-          <w:rFonts w:ascii="Times New Roman" w:hAnsi="Times New Roman"/>
-          <w:sz w:val="24"/>
-        </w:rPr>
-        <w:t>, I would increase the items power in the game by reducing its weight so the solution was faster (reducing the time limit to match this) or increasing the price (increasing the coin goal to match this)).</w:t>
-      </w:r>
-    </w:p>
-    <w:p>
-      <w:pPr>
-        <w:rPr>
-          <w:rFonts w:ascii="Times New Roman" w:hAnsi="Times New Roman"/>
-          <w:sz w:val="24"/>
-        </w:rPr>
-      </w:pPr>
-      <w:r>
-        <w:rPr>
-          <w:rFonts w:ascii="Times New Roman" w:hAnsi="Times New Roman"/>
-          <w:sz w:val="24"/>
-        </w:rPr>
-        <w:t>Players are told when they made a mistake but are not punished heavily and are encouraged to try again. Experimenting is part of the game and allows players to understand how the items affect the camel.</w:t>
-      </w:r>
-      <w:r>
-        <w:rPr>
-          <w:rFonts w:ascii="Times New Roman" w:hAnsi="Times New Roman"/>
-          <w:sz w:val="24"/>
-        </w:rPr>
-        <w:t xml:space="preserve"> </w:t>
-      </w:r>
-      <w:r>
-        <w:rPr>
-          <w:rFonts w:ascii="Times New Roman" w:hAnsi="Times New Roman"/>
-          <w:sz w:val="24"/>
-        </w:rPr>
-        <w:t>Levels are somewhat restrictive in what they allow the player to do, players returning to the game after some time away from it may be slower to find the solution but through error feedback the user is assisted in regaining their experience.</w:t>
-      </w:r>
-    </w:p>
-    <w:p>
-      <w:pPr>
-        <w:rPr>
-          <w:sz w:val="24"/>
-        </w:rPr>
-      </w:pPr>
-      <w:r>
-        <w:rPr>
-          <w:sz w:val="24"/>
-        </w:rPr>
-        <w:t>Originally the timer continued after each delivery, so the user had to quickly load the camel. Inexperienced players found this too challenging and often dismissed the optimal solution to the puzzle because they could not click fast enough. By making the time pause when the camel returned, this made the game more intuitive to inexperienced players and emphasised the main challenge of the game (Not click speed but forward thinking with loading the camel).</w:t>
-      </w:r>
-    </w:p>
-    <w:p>
+        <w:t xml:space="preserve">Each item </w:t>
+      </w:r>
+      <w:r>
+        <w:rPr>
+          <w:rFonts w:ascii="Times New Roman" w:hAnsi="Times New Roman"/>
+          <w:sz w:val="24"/>
+        </w:rPr>
+        <w:t xml:space="preserve">has unique information which allows the user to predict or discover its impact on the game. </w:t>
+      </w:r>
       <w:bookmarkStart w:id="5" w:name="_GoBack"/>
       <w:bookmarkEnd w:id="5"/>
-    </w:p>
+      <w:r>
+        <w:rPr>
+          <w:rFonts w:ascii="Times New Roman" w:hAnsi="Times New Roman"/>
+          <w:sz w:val="24"/>
+        </w:rPr>
+        <w:t>Levels were made harder by adding more items and more restrictions (such as hot and cold items which couldn’t be put together)</w:t>
+      </w:r>
+      <w:r>
+        <w:rPr>
+          <w:rFonts w:ascii="Times New Roman" w:hAnsi="Times New Roman"/>
+          <w:sz w:val="24"/>
+        </w:rPr>
+        <w:t xml:space="preserve"> slowly to ensure the player is not bombarded with complexities but at the same time is still challenged</w:t>
+      </w:r>
+      <w:r>
+        <w:rPr>
+          <w:rFonts w:ascii="Times New Roman" w:hAnsi="Times New Roman"/>
+          <w:sz w:val="24"/>
+        </w:rPr>
+        <w:t>.</w:t>
+      </w:r>
+      <w:r>
+        <w:rPr>
+          <w:rFonts w:ascii="Times New Roman" w:hAnsi="Times New Roman"/>
+          <w:sz w:val="24"/>
+        </w:rPr>
+        <w:t xml:space="preserve"> </w:t>
+      </w:r>
+    </w:p>
+    <w:p>
+      <w:pPr>
+        <w:rPr>
+          <w:rFonts w:ascii="Times New Roman" w:hAnsi="Times New Roman"/>
+          <w:sz w:val="24"/>
+        </w:rPr>
+      </w:pPr>
+      <w:r>
+        <w:rPr>
+          <w:rFonts w:ascii="Times New Roman" w:hAnsi="Times New Roman"/>
+          <w:sz w:val="24"/>
+        </w:rPr>
+        <w:t xml:space="preserve"> The real challenge in tuning the difficulty lied in the price and weight of the items. </w:t>
+      </w:r>
+      <w:r>
+        <w:rPr>
+          <w:rFonts w:ascii="Times New Roman" w:hAnsi="Times New Roman"/>
+          <w:sz w:val="24"/>
+        </w:rPr>
+        <w:t>To tune these, I incremented or decremented values in small increments and tested the results removing solutions and ensuring only one optimal solution to each puzzle whilst not making the solution obvious.</w:t>
+      </w:r>
+    </w:p>
+    <w:p>
+      <w:pPr>
+        <w:rPr>
+          <w:rFonts w:ascii="Times New Roman" w:hAnsi="Times New Roman"/>
+          <w:sz w:val="24"/>
+        </w:rPr>
+      </w:pPr>
+      <w:r>
+        <w:rPr>
+          <w:rFonts w:ascii="Times New Roman" w:hAnsi="Times New Roman"/>
+          <w:sz w:val="24"/>
+        </w:rPr>
+        <w:t>Originally the timer continued after each delivery, so the user had to quickly load the camel. Inexperienced players found this too challenging and often dismissed the optimal solution to the puzzle because they could not click fast enough. By making the time pause when the camel returned, this made the game more intuitive to inexperienced players and emphasised the main challenge of the game (Not click speed but forward thinking with loading the camel).</w:t>
+      </w:r>
+    </w:p>
+    <w:p/>
     <w:sectPr>
       <w:headerReference w:type="default" r:id="rId10"/>
       <w:pgSz w:w="11906" w:h="16838"/>
@@ -2145,28 +2070,28 @@
         <v:path o:extrusionok="f" gradientshapeok="t" o:connecttype="rect"/>
         <o:lock v:ext="edit" aspectratio="t"/>
       </v:shapetype>
-      <v:shape id="_x0000_i1118" type="#_x0000_t75" style="width:424.5pt;height:461.25pt" o:bullet="t">
+      <v:shape id="_x0000_i1106" type="#_x0000_t75" style="width:424.5pt;height:461.25pt" o:bullet="t">
         <v:imagedata r:id="rId1" o:title="camel-silhouette[1]"/>
       </v:shape>
     </w:pict>
   </w:numPicBullet>
   <w:numPicBullet w:numPicBulletId="1">
     <w:pict>
-      <v:shape id="_x0000_i1119" type="#_x0000_t75" style="width:71.25pt;height:104.25pt" o:bullet="t">
+      <v:shape id="_x0000_i1107" type="#_x0000_t75" style="width:71.25pt;height:104.25pt" o:bullet="t">
         <v:imagedata r:id="rId2" o:title="camelpic"/>
       </v:shape>
     </w:pict>
   </w:numPicBullet>
   <w:numPicBullet w:numPicBulletId="2">
     <w:pict>
-      <v:shape id="_x0000_i1120" type="#_x0000_t75" style="width:60pt;height:90pt" o:bullet="t">
+      <v:shape id="_x0000_i1108" type="#_x0000_t75" style="width:60pt;height:90pt" o:bullet="t">
         <v:imagedata r:id="rId3" o:title="Camel[1]"/>
       </v:shape>
     </w:pict>
   </w:numPicBullet>
   <w:numPicBullet w:numPicBulletId="3">
     <w:pict>
-      <v:shape id="_x0000_i1121" type="#_x0000_t75" style="width:467.25pt;height:488.25pt" o:bullet="t">
+      <v:shape id="_x0000_i1109" type="#_x0000_t75" style="width:467.25pt;height:488.25pt" o:bullet="t">
         <v:imagedata r:id="rId4" o:title="camel-47370_960_720[1]"/>
       </v:shape>
     </w:pict>

</xml_diff>